<commit_message>
Iteration 2 Plan Provided
The Initial Iteration Plan for Iteration 2 has been provided
</commit_message>
<xml_diff>
--- a/docs/Iteration Plan 1.docx
+++ b/docs/Iteration Plan 1.docx
@@ -197,7 +197,7 @@
               <w:rPr>
                 <w:rtl w:val="0"/>
               </w:rPr>
-              <w:t xml:space="preserve">Iteration start</w:t>
+              <w:t xml:space="preserve">Iteration 1 start</w:t>
             </w:r>
           </w:p>
         </w:tc>
@@ -212,6 +212,39 @@
                 <w:rtl w:val="0"/>
               </w:rPr>
               <w:t xml:space="preserve">27/7/2020</w:t>
+            </w:r>
+          </w:p>
+        </w:tc>
+      </w:tr>
+      <w:tr>
+        <w:trPr>
+          <w:trHeight w:val="480" w:hRule="atLeast"/>
+        </w:trPr>
+        <w:tc>
+          <w:tcPr/>
+          <w:p>
+            <w:pPr>
+              <w:rPr/>
+            </w:pPr>
+            <w:r>
+              <w:rPr>
+                <w:rtl w:val="0"/>
+              </w:rPr>
+              <w:t xml:space="preserve">Classes now conform to code guidelines, not reviewed and merged.</w:t>
+            </w:r>
+          </w:p>
+        </w:tc>
+        <w:tc>
+          <w:tcPr/>
+          <w:p>
+            <w:pPr>
+              <w:rPr/>
+            </w:pPr>
+            <w:r>
+              <w:rPr>
+                <w:rtl w:val="0"/>
+              </w:rPr>
+              <w:t xml:space="preserve">3/8/2020</w:t>
             </w:r>
           </w:p>
         </w:tc>
@@ -230,7 +263,7 @@
               <w:rPr>
                 <w:rtl w:val="0"/>
               </w:rPr>
-              <w:t xml:space="preserve">Classes now conform to code guidelines, not reviewed and merged.</w:t>
+              <w:t xml:space="preserve">Review and merge classes.</w:t>
             </w:r>
           </w:p>
         </w:tc>
@@ -244,7 +277,7 @@
               <w:rPr>
                 <w:rtl w:val="0"/>
               </w:rPr>
-              <w:t xml:space="preserve">3/8/2020</w:t>
+              <w:t xml:space="preserve">7/8/2020</w:t>
             </w:r>
           </w:p>
         </w:tc>
@@ -495,37 +528,6 @@
         </w:rPr>
         <w:t xml:space="preserve">Ready to be extended upon. </w:t>
       </w:r>
-    </w:p>
-    <w:p>
-      <w:pPr>
-        <w:keepNext w:val="0"/>
-        <w:keepLines w:val="1"/>
-        <w:widowControl w:val="0"/>
-        <w:pBdr>
-          <w:top w:space="0" w:sz="0" w:val="nil"/>
-          <w:left w:space="0" w:sz="0" w:val="nil"/>
-          <w:bottom w:space="0" w:sz="0" w:val="nil"/>
-          <w:right w:space="0" w:sz="0" w:val="nil"/>
-          <w:between w:space="0" w:sz="0" w:val="nil"/>
-        </w:pBdr>
-        <w:shd w:fill="auto" w:val="clear"/>
-        <w:spacing w:after="120" w:before="0" w:line="240" w:lineRule="auto"/>
-        <w:ind w:left="0" w:right="0" w:firstLine="0"/>
-        <w:jc w:val="left"/>
-        <w:rPr>
-          <w:rFonts w:ascii="Times New Roman" w:cs="Times New Roman" w:eastAsia="Times New Roman" w:hAnsi="Times New Roman"/>
-          <w:b w:val="0"/>
-          <w:i w:val="0"/>
-          <w:smallCaps w:val="0"/>
-          <w:strike w:val="0"/>
-          <w:color w:val="0000ff"/>
-          <w:sz w:val="20"/>
-          <w:szCs w:val="20"/>
-          <w:u w:val="none"/>
-          <w:shd w:fill="auto" w:val="clear"/>
-          <w:vertAlign w:val="baseline"/>
-        </w:rPr>
-      </w:pPr>
       <w:r>
         <w:rPr>
           <w:rtl w:val="0"/>
@@ -4826,7 +4828,7 @@
           <w:rtl w:val="0"/>
         </w:rPr>
         <w:br w:type="textWrapping"/>
-        <w:t xml:space="preserve">Minor defects in regards to some variable names, now resolved . Code passed the simple test put before it.</w:t>
+        <w:t xml:space="preserve">Minor defects in regards to some variable names, now resolved. Code passed the simple test put before it.</w:t>
       </w:r>
     </w:p>
     <w:p>
@@ -4862,25 +4864,51 @@
         <w:spacing w:after="120" w:before="0" w:line="240" w:lineRule="auto"/>
         <w:ind w:left="720" w:right="0" w:firstLine="0"/>
         <w:jc w:val="left"/>
-        <w:rPr>
-          <w:rFonts w:ascii="Times New Roman" w:cs="Times New Roman" w:eastAsia="Times New Roman" w:hAnsi="Times New Roman"/>
-          <w:b w:val="0"/>
-          <w:i w:val="0"/>
-          <w:smallCaps w:val="0"/>
-          <w:strike w:val="0"/>
-          <w:color w:val="000000"/>
-          <w:sz w:val="20"/>
-          <w:szCs w:val="20"/>
-          <w:u w:val="none"/>
-          <w:shd w:fill="auto" w:val="clear"/>
-          <w:vertAlign w:val="baseline"/>
-        </w:rPr>
+        <w:rPr/>
       </w:pPr>
       <w:r>
         <w:rPr>
           <w:rtl w:val="0"/>
         </w:rPr>
-        <w:t xml:space="preserve">None</w:t>
+        <w:t xml:space="preserve">Changed file structure from:</w:t>
+        <w:br w:type="textWrapping"/>
+      </w:r>
+      <w:r>
+        <w:rPr>
+          <w:rtl w:val="0"/>
+        </w:rPr>
+        <w:t xml:space="preserve">project --&gt;src --&gt; main --&gt; java --&gt; library</w:t>
+      </w:r>
+    </w:p>
+    <w:p>
+      <w:pPr>
+        <w:widowControl w:val="1"/>
+        <w:spacing w:line="276" w:lineRule="auto"/>
+        <w:ind w:firstLine="720"/>
+        <w:rPr/>
+      </w:pPr>
+      <w:r>
+        <w:rPr>
+          <w:rtl w:val="0"/>
+        </w:rPr>
+        <w:t xml:space="preserve">Instead of:</w:t>
+      </w:r>
+    </w:p>
+    <w:p>
+      <w:pPr>
+        <w:widowControl w:val="1"/>
+        <w:spacing w:line="276" w:lineRule="auto"/>
+        <w:ind w:firstLine="720"/>
+        <w:rPr/>
+      </w:pPr>
+      <w:r>
+        <w:rPr>
+          <w:rtl w:val="0"/>
+        </w:rPr>
+        <w:t xml:space="preserve">project --&gt;src --&gt; library</w:t>
+        <w:br w:type="textWrapping"/>
+        <w:tab/>
+        <w:t xml:space="preserve">to ensure conformance and functionality of the chosen IDE of ‘NetBeans’.</w:t>
       </w:r>
       <w:r>
         <w:rPr>

</xml_diff>